<commit_message>
Treinamneto em pares S6
</commit_message>
<xml_diff>
--- a/Collaborative Reflection Document - Scarlet.docx
+++ b/Collaborative Reflection Document - Scarlet.docx
@@ -1595,6 +1595,9 @@
               <w:spacing w:line="240" w:lineRule="auto"/>
               <w:jc w:val="center"/>
             </w:pPr>
+            <w:r>
+              <w:t>3</w:t>
+            </w:r>
           </w:p>
         </w:tc>
         <w:tc>
@@ -1615,6 +1618,9 @@
               <w:spacing w:line="240" w:lineRule="auto"/>
               <w:jc w:val="center"/>
             </w:pPr>
+            <w:r>
+              <w:t>3</w:t>
+            </w:r>
           </w:p>
         </w:tc>
         <w:tc>
@@ -1635,6 +1641,9 @@
               <w:spacing w:line="240" w:lineRule="auto"/>
               <w:jc w:val="center"/>
             </w:pPr>
+            <w:r>
+              <w:t>4</w:t>
+            </w:r>
           </w:p>
         </w:tc>
         <w:tc>
@@ -1655,6 +1664,9 @@
               <w:spacing w:line="240" w:lineRule="auto"/>
               <w:jc w:val="center"/>
             </w:pPr>
+            <w:r>
+              <w:t>3</w:t>
+            </w:r>
           </w:p>
         </w:tc>
         <w:tc>
@@ -1675,6 +1687,9 @@
               <w:spacing w:line="240" w:lineRule="auto"/>
               <w:jc w:val="center"/>
             </w:pPr>
+            <w:r>
+              <w:t>4</w:t>
+            </w:r>
           </w:p>
         </w:tc>
         <w:tc>
@@ -1695,6 +1710,9 @@
               <w:spacing w:line="240" w:lineRule="auto"/>
               <w:jc w:val="center"/>
             </w:pPr>
+            <w:r>
+              <w:t>2</w:t>
+            </w:r>
           </w:p>
         </w:tc>
         <w:tc>
@@ -1715,6 +1733,9 @@
               <w:spacing w:line="240" w:lineRule="auto"/>
               <w:jc w:val="center"/>
             </w:pPr>
+            <w:r>
+              <w:t>4</w:t>
+            </w:r>
           </w:p>
         </w:tc>
         <w:tc>
@@ -1735,6 +1756,9 @@
               <w:spacing w:line="240" w:lineRule="auto"/>
               <w:jc w:val="center"/>
             </w:pPr>
+            <w:r>
+              <w:t>3</w:t>
+            </w:r>
           </w:p>
         </w:tc>
       </w:tr>
@@ -6535,6 +6559,19 @@
           <w:p>
             <w:pPr>
               <w:rPr>
+                <w:bCs/>
+              </w:rPr>
+            </w:pPr>
+            <w:r>
+              <w:rPr>
+                <w:bCs/>
+              </w:rPr>
+              <w:t>Meu ponto forte é o esforço, sei que vou conseguir e vou melhorar cada dia mais.</w:t>
+            </w:r>
+          </w:p>
+          <w:p>
+            <w:pPr>
+              <w:rPr>
                 <w:b/>
               </w:rPr>
             </w:pPr>
@@ -6597,6 +6634,25 @@
           </w:p>
           <w:p>
             <w:pPr>
+              <w:rPr>
+                <w:b/>
+              </w:rPr>
+            </w:pPr>
+            <w:r>
+              <w:rPr>
+                <w:bCs/>
+              </w:rPr>
+              <w:t>Embora, meu rendimento caiu bastante, estou me esforçando para tentar alcançar a turma e chegar ao nível deles</w:t>
+            </w:r>
+            <w:r>
+              <w:rPr>
+                <w:b/>
+              </w:rPr>
+              <w:t>.</w:t>
+            </w:r>
+          </w:p>
+          <w:p>
+            <w:pPr>
               <w:widowControl w:val="0"/>
               <w:spacing w:line="240" w:lineRule="auto"/>
             </w:pPr>
@@ -6660,9 +6716,21 @@
             <w:pPr>
               <w:spacing w:line="240" w:lineRule="auto"/>
               <w:rPr>
-                <w:b/>
-              </w:rPr>
-            </w:pPr>
+                <w:bCs/>
+              </w:rPr>
+            </w:pPr>
+            <w:r>
+              <w:rPr>
+                <w:bCs/>
+              </w:rPr>
+              <w:t>Inteligência, queria poder ampliar meu conhecimento logo</w:t>
+            </w:r>
+            <w:r>
+              <w:rPr>
+                <w:bCs/>
+              </w:rPr>
+              <w:t>.</w:t>
+            </w:r>
           </w:p>
           <w:p>
             <w:pPr>
@@ -7792,6 +7860,7 @@
               <w:jc w:val="center"/>
             </w:pPr>
             <w:r>
+              <w:lastRenderedPageBreak/>
               <w:t>1</w:t>
             </w:r>
           </w:p>
@@ -7855,7 +7924,6 @@
               <w:jc w:val="center"/>
             </w:pPr>
             <w:r>
-              <w:lastRenderedPageBreak/>
               <w:t>2</w:t>
             </w:r>
           </w:p>
@@ -8236,7 +8304,6 @@
       </w:tr>
     </w:tbl>
     <w:p/>
-    <w:p/>
     <w:p>
       <w:r>
         <w:t>Treinamento em pares – Semana 1 – Scarlet e Iara</w:t>
@@ -8250,13 +8317,13 @@
     </w:p>
     <w:p>
       <w:r>
+        <w:lastRenderedPageBreak/>
         <w:t xml:space="preserve">Pediu para eu não desanimar, pois eu tenho potencial de muito mais. </w:t>
       </w:r>
     </w:p>
     <w:p/>
     <w:p>
       <w:r>
-        <w:lastRenderedPageBreak/>
         <w:t xml:space="preserve">Treinamento em pares – Semana 2 – Scarlet e Patrick </w:t>
       </w:r>
     </w:p>
@@ -8397,31 +8464,7 @@
     <w:p/>
     <w:p>
       <w:r>
-        <w:t xml:space="preserve">A Scarlet apresenta orientação ao </w:t>
-      </w:r>
-      <w:r>
-        <w:t>futuro, mostra</w:t>
-      </w:r>
-      <w:r>
-        <w:t xml:space="preserve"> muita responsabilidade pessoal ao participar das </w:t>
-      </w:r>
-      <w:r>
-        <w:t>aulas,</w:t>
-      </w:r>
-      <w:r>
-        <w:t xml:space="preserve"> tem mentalidade de crescimento e mostra muita persistência ao sempre que tem </w:t>
-      </w:r>
-      <w:r>
-        <w:t>dúvidas</w:t>
-      </w:r>
-      <w:r>
-        <w:t xml:space="preserve"> perguntar até entender o </w:t>
-      </w:r>
-      <w:r>
-        <w:t>conteúdo</w:t>
-      </w:r>
-      <w:r>
-        <w:t xml:space="preserve"> abordado, nas aulas se mostra comunicativa e nos trabalhos em grupo mostra que sabe lidar com a equipe sempre ouvindo os companheiros do </w:t>
+        <w:t xml:space="preserve">A Scarlet apresenta orientação ao futuro, mostra muita responsabilidade pessoal ao participar das aulas, tem mentalidade de crescimento e mostra muita persistência ao sempre que tem dúvidas perguntar até entender o conteúdo abordado, nas aulas se mostra comunicativa e nos trabalhos em grupo mostra que sabe lidar com a equipe sempre ouvindo os companheiros do </w:t>
       </w:r>
       <w:proofErr w:type="gramStart"/>
       <w:r>
@@ -8430,6 +8473,26 @@
       <w:proofErr w:type="gramEnd"/>
       <w:r>
         <w:t xml:space="preserve"> é proativa e tem atenção aos detalhes.</w:t>
+      </w:r>
+    </w:p>
+    <w:p/>
+    <w:p>
+      <w:r>
+        <w:lastRenderedPageBreak/>
+        <w:t xml:space="preserve">Treinamento em pares – Semana 6 – Scarlet e </w:t>
+      </w:r>
+      <w:proofErr w:type="spellStart"/>
+      <w:r>
+        <w:t>Angela</w:t>
+      </w:r>
+      <w:proofErr w:type="spellEnd"/>
+      <w:r>
+        <w:t xml:space="preserve"> </w:t>
+      </w:r>
+    </w:p>
+    <w:p>
+      <w:r>
+        <w:t>Você vem participando das aulas, tirando suas dúvidas e isso é muito importante para o seu crescimento. Notei também que sua comunicação é boa. Sua persistência vem sendo extraordinária, notei isso durante essa semana. Espero poder te ajudar no que precisar e continue com essa mentalidade de crescimento.</w:t>
       </w:r>
     </w:p>
     <w:sectPr>

</xml_diff>

<commit_message>
Treinameto em pares semana 7
</commit_message>
<xml_diff>
--- a/Collaborative Reflection Document - Scarlet.docx
+++ b/Collaborative Reflection Document - Scarlet.docx
@@ -1814,139 +1814,163 @@
               <w:spacing w:line="240" w:lineRule="auto"/>
               <w:jc w:val="center"/>
             </w:pPr>
-          </w:p>
-        </w:tc>
-        <w:tc>
-          <w:tcPr>
-            <w:tcW w:w="1440" w:type="dxa"/>
-            <w:tcMar>
-              <w:top w:w="100" w:type="dxa"/>
-              <w:left w:w="100" w:type="dxa"/>
-              <w:bottom w:w="100" w:type="dxa"/>
-              <w:right w:w="100" w:type="dxa"/>
-            </w:tcMar>
-            <w:vAlign w:val="center"/>
-          </w:tcPr>
-          <w:p>
-            <w:pPr>
-              <w:widowControl w:val="0"/>
-              <w:spacing w:line="240" w:lineRule="auto"/>
-              <w:jc w:val="center"/>
-            </w:pPr>
-          </w:p>
-        </w:tc>
-        <w:tc>
-          <w:tcPr>
-            <w:tcW w:w="1440" w:type="dxa"/>
-            <w:tcMar>
-              <w:top w:w="100" w:type="dxa"/>
-              <w:left w:w="100" w:type="dxa"/>
-              <w:bottom w:w="100" w:type="dxa"/>
-              <w:right w:w="100" w:type="dxa"/>
-            </w:tcMar>
-            <w:vAlign w:val="center"/>
-          </w:tcPr>
-          <w:p>
-            <w:pPr>
-              <w:widowControl w:val="0"/>
-              <w:spacing w:line="240" w:lineRule="auto"/>
-              <w:jc w:val="center"/>
-            </w:pPr>
-          </w:p>
-        </w:tc>
-        <w:tc>
-          <w:tcPr>
-            <w:tcW w:w="1440" w:type="dxa"/>
-            <w:tcMar>
-              <w:top w:w="100" w:type="dxa"/>
-              <w:left w:w="100" w:type="dxa"/>
-              <w:bottom w:w="100" w:type="dxa"/>
-              <w:right w:w="100" w:type="dxa"/>
-            </w:tcMar>
-            <w:vAlign w:val="center"/>
-          </w:tcPr>
-          <w:p>
-            <w:pPr>
-              <w:widowControl w:val="0"/>
-              <w:spacing w:line="240" w:lineRule="auto"/>
-              <w:jc w:val="center"/>
-            </w:pPr>
-          </w:p>
-        </w:tc>
-        <w:tc>
-          <w:tcPr>
-            <w:tcW w:w="1440" w:type="dxa"/>
-            <w:tcMar>
-              <w:top w:w="100" w:type="dxa"/>
-              <w:left w:w="100" w:type="dxa"/>
-              <w:bottom w:w="100" w:type="dxa"/>
-              <w:right w:w="100" w:type="dxa"/>
-            </w:tcMar>
-            <w:vAlign w:val="center"/>
-          </w:tcPr>
-          <w:p>
-            <w:pPr>
-              <w:widowControl w:val="0"/>
-              <w:spacing w:line="240" w:lineRule="auto"/>
-              <w:jc w:val="center"/>
-            </w:pPr>
-          </w:p>
-        </w:tc>
-        <w:tc>
-          <w:tcPr>
-            <w:tcW w:w="1440" w:type="dxa"/>
-            <w:tcMar>
-              <w:top w:w="100" w:type="dxa"/>
-              <w:left w:w="100" w:type="dxa"/>
-              <w:bottom w:w="100" w:type="dxa"/>
-              <w:right w:w="100" w:type="dxa"/>
-            </w:tcMar>
-            <w:vAlign w:val="center"/>
-          </w:tcPr>
-          <w:p>
-            <w:pPr>
-              <w:widowControl w:val="0"/>
-              <w:spacing w:line="240" w:lineRule="auto"/>
-              <w:jc w:val="center"/>
-            </w:pPr>
-          </w:p>
-        </w:tc>
-        <w:tc>
-          <w:tcPr>
-            <w:tcW w:w="1440" w:type="dxa"/>
-            <w:tcMar>
-              <w:top w:w="100" w:type="dxa"/>
-              <w:left w:w="100" w:type="dxa"/>
-              <w:bottom w:w="100" w:type="dxa"/>
-              <w:right w:w="100" w:type="dxa"/>
-            </w:tcMar>
-            <w:vAlign w:val="center"/>
-          </w:tcPr>
-          <w:p>
-            <w:pPr>
-              <w:widowControl w:val="0"/>
-              <w:spacing w:line="240" w:lineRule="auto"/>
-              <w:jc w:val="center"/>
-            </w:pPr>
-          </w:p>
-        </w:tc>
-        <w:tc>
-          <w:tcPr>
-            <w:tcW w:w="1440" w:type="dxa"/>
-            <w:tcMar>
-              <w:top w:w="100" w:type="dxa"/>
-              <w:left w:w="100" w:type="dxa"/>
-              <w:bottom w:w="100" w:type="dxa"/>
-              <w:right w:w="100" w:type="dxa"/>
-            </w:tcMar>
-            <w:vAlign w:val="center"/>
-          </w:tcPr>
-          <w:p>
-            <w:pPr>
-              <w:widowControl w:val="0"/>
-              <w:spacing w:line="240" w:lineRule="auto"/>
-              <w:jc w:val="center"/>
-            </w:pPr>
+            <w:r>
+              <w:t>4</w:t>
+            </w:r>
+          </w:p>
+        </w:tc>
+        <w:tc>
+          <w:tcPr>
+            <w:tcW w:w="1440" w:type="dxa"/>
+            <w:tcMar>
+              <w:top w:w="100" w:type="dxa"/>
+              <w:left w:w="100" w:type="dxa"/>
+              <w:bottom w:w="100" w:type="dxa"/>
+              <w:right w:w="100" w:type="dxa"/>
+            </w:tcMar>
+            <w:vAlign w:val="center"/>
+          </w:tcPr>
+          <w:p>
+            <w:pPr>
+              <w:widowControl w:val="0"/>
+              <w:spacing w:line="240" w:lineRule="auto"/>
+              <w:jc w:val="center"/>
+            </w:pPr>
+            <w:r>
+              <w:t>4</w:t>
+            </w:r>
+          </w:p>
+        </w:tc>
+        <w:tc>
+          <w:tcPr>
+            <w:tcW w:w="1440" w:type="dxa"/>
+            <w:tcMar>
+              <w:top w:w="100" w:type="dxa"/>
+              <w:left w:w="100" w:type="dxa"/>
+              <w:bottom w:w="100" w:type="dxa"/>
+              <w:right w:w="100" w:type="dxa"/>
+            </w:tcMar>
+            <w:vAlign w:val="center"/>
+          </w:tcPr>
+          <w:p>
+            <w:pPr>
+              <w:widowControl w:val="0"/>
+              <w:spacing w:line="240" w:lineRule="auto"/>
+              <w:jc w:val="center"/>
+            </w:pPr>
+            <w:r>
+              <w:t>4</w:t>
+            </w:r>
+          </w:p>
+        </w:tc>
+        <w:tc>
+          <w:tcPr>
+            <w:tcW w:w="1440" w:type="dxa"/>
+            <w:tcMar>
+              <w:top w:w="100" w:type="dxa"/>
+              <w:left w:w="100" w:type="dxa"/>
+              <w:bottom w:w="100" w:type="dxa"/>
+              <w:right w:w="100" w:type="dxa"/>
+            </w:tcMar>
+            <w:vAlign w:val="center"/>
+          </w:tcPr>
+          <w:p>
+            <w:pPr>
+              <w:widowControl w:val="0"/>
+              <w:spacing w:line="240" w:lineRule="auto"/>
+              <w:jc w:val="center"/>
+            </w:pPr>
+            <w:r>
+              <w:t>4</w:t>
+            </w:r>
+          </w:p>
+        </w:tc>
+        <w:tc>
+          <w:tcPr>
+            <w:tcW w:w="1440" w:type="dxa"/>
+            <w:tcMar>
+              <w:top w:w="100" w:type="dxa"/>
+              <w:left w:w="100" w:type="dxa"/>
+              <w:bottom w:w="100" w:type="dxa"/>
+              <w:right w:w="100" w:type="dxa"/>
+            </w:tcMar>
+            <w:vAlign w:val="center"/>
+          </w:tcPr>
+          <w:p>
+            <w:pPr>
+              <w:widowControl w:val="0"/>
+              <w:spacing w:line="240" w:lineRule="auto"/>
+              <w:jc w:val="center"/>
+            </w:pPr>
+            <w:r>
+              <w:t>4</w:t>
+            </w:r>
+          </w:p>
+        </w:tc>
+        <w:tc>
+          <w:tcPr>
+            <w:tcW w:w="1440" w:type="dxa"/>
+            <w:tcMar>
+              <w:top w:w="100" w:type="dxa"/>
+              <w:left w:w="100" w:type="dxa"/>
+              <w:bottom w:w="100" w:type="dxa"/>
+              <w:right w:w="100" w:type="dxa"/>
+            </w:tcMar>
+            <w:vAlign w:val="center"/>
+          </w:tcPr>
+          <w:p>
+            <w:pPr>
+              <w:widowControl w:val="0"/>
+              <w:spacing w:line="240" w:lineRule="auto"/>
+              <w:jc w:val="center"/>
+            </w:pPr>
+            <w:r>
+              <w:t>4</w:t>
+            </w:r>
+          </w:p>
+        </w:tc>
+        <w:tc>
+          <w:tcPr>
+            <w:tcW w:w="1440" w:type="dxa"/>
+            <w:tcMar>
+              <w:top w:w="100" w:type="dxa"/>
+              <w:left w:w="100" w:type="dxa"/>
+              <w:bottom w:w="100" w:type="dxa"/>
+              <w:right w:w="100" w:type="dxa"/>
+            </w:tcMar>
+            <w:vAlign w:val="center"/>
+          </w:tcPr>
+          <w:p>
+            <w:pPr>
+              <w:widowControl w:val="0"/>
+              <w:spacing w:line="240" w:lineRule="auto"/>
+              <w:jc w:val="center"/>
+            </w:pPr>
+            <w:r>
+              <w:t>4</w:t>
+            </w:r>
+          </w:p>
+        </w:tc>
+        <w:tc>
+          <w:tcPr>
+            <w:tcW w:w="1440" w:type="dxa"/>
+            <w:tcMar>
+              <w:top w:w="100" w:type="dxa"/>
+              <w:left w:w="100" w:type="dxa"/>
+              <w:bottom w:w="100" w:type="dxa"/>
+              <w:right w:w="100" w:type="dxa"/>
+            </w:tcMar>
+            <w:vAlign w:val="center"/>
+          </w:tcPr>
+          <w:p>
+            <w:pPr>
+              <w:widowControl w:val="0"/>
+              <w:spacing w:line="240" w:lineRule="auto"/>
+              <w:jc w:val="center"/>
+            </w:pPr>
+            <w:r>
+              <w:t>4</w:t>
+            </w:r>
           </w:p>
         </w:tc>
       </w:tr>
@@ -3099,23 +3123,7 @@
           <w:sz w:val="20"/>
           <w:szCs w:val="20"/>
         </w:rPr>
-        <w:t xml:space="preserve">A cada 2 semanas, seu instrutor fornecerá pontuações e feedback para aprimoramento utilizando a rubrica Scorecard da Generation. Reveja </w:t>
-      </w:r>
-      <w:proofErr w:type="gramStart"/>
-      <w:r>
-        <w:rPr>
-          <w:sz w:val="20"/>
-          <w:szCs w:val="20"/>
-        </w:rPr>
-        <w:t>sua pontuações</w:t>
-      </w:r>
-      <w:proofErr w:type="gramEnd"/>
-      <w:r>
-        <w:rPr>
-          <w:sz w:val="20"/>
-          <w:szCs w:val="20"/>
-        </w:rPr>
-        <w:t xml:space="preserve"> individualmente e identifique semelhanças ou diferenças entre os dois conjuntos de pontuações.</w:t>
+        <w:t>A cada 2 semanas, seu instrutor fornecerá pontuações e feedback para aprimoramento utilizando a rubrica Scorecard da Generation. Reveja sua pontuações individualmente e identifique semelhanças ou diferenças entre os dois conjuntos de pontuações.</w:t>
       </w:r>
     </w:p>
     <w:p>
@@ -6330,21 +6338,7 @@
                 <w:bCs/>
               </w:rPr>
               <w:lastRenderedPageBreak/>
-              <w:t xml:space="preserve">Ainda não tive acesso, não sei se estou indo bem na visão do instrutor, </w:t>
-            </w:r>
-            <w:proofErr w:type="gramStart"/>
-            <w:r>
-              <w:rPr>
-                <w:bCs/>
-              </w:rPr>
-              <w:t>mais</w:t>
-            </w:r>
-            <w:proofErr w:type="gramEnd"/>
-            <w:r>
-              <w:rPr>
-                <w:bCs/>
-              </w:rPr>
-              <w:t xml:space="preserve"> estou me esforçando.</w:t>
+              <w:t>Ainda não tive acesso, não sei se estou indo bem na visão do instrutor, mais estou me esforçando.</w:t>
             </w:r>
           </w:p>
           <w:p>
@@ -6861,6 +6855,27 @@
                 <w:b/>
               </w:rPr>
             </w:pPr>
+            <w:r>
+              <w:rPr>
+                <w:b/>
+              </w:rPr>
+              <w:lastRenderedPageBreak/>
+              <w:t>Acredito que estamos alinhados.</w:t>
+            </w:r>
+          </w:p>
+          <w:p>
+            <w:pPr>
+              <w:rPr>
+                <w:b/>
+              </w:rPr>
+            </w:pPr>
+          </w:p>
+          <w:p>
+            <w:pPr>
+              <w:rPr>
+                <w:b/>
+              </w:rPr>
+            </w:pPr>
           </w:p>
         </w:tc>
       </w:tr>
@@ -6932,6 +6947,15 @@
               <w:spacing w:line="240" w:lineRule="auto"/>
             </w:pPr>
           </w:p>
+          <w:p>
+            <w:pPr>
+              <w:widowControl w:val="0"/>
+              <w:spacing w:line="240" w:lineRule="auto"/>
+            </w:pPr>
+            <w:r>
+              <w:t>Não a recebi ainda.</w:t>
+            </w:r>
+          </w:p>
         </w:tc>
       </w:tr>
       <w:tr>
@@ -7011,6 +7035,9 @@
                 <w:b/>
               </w:rPr>
             </w:pPr>
+            <w:r>
+              <w:t>Não a recebi ainda.</w:t>
+            </w:r>
           </w:p>
         </w:tc>
       </w:tr>
@@ -7316,6 +7343,7 @@
                 <w:sz w:val="28"/>
                 <w:szCs w:val="28"/>
               </w:rPr>
+              <w:lastRenderedPageBreak/>
               <w:t>Semana 9</w:t>
             </w:r>
           </w:p>
@@ -7403,7 +7431,6 @@
               <w:jc w:val="center"/>
             </w:pPr>
             <w:r>
-              <w:lastRenderedPageBreak/>
               <w:t>2</w:t>
             </w:r>
           </w:p>
@@ -7836,6 +7863,7 @@
                 <w:sz w:val="28"/>
                 <w:szCs w:val="28"/>
               </w:rPr>
+              <w:lastRenderedPageBreak/>
               <w:t xml:space="preserve">Semana 11 </w:t>
             </w:r>
           </w:p>
@@ -7860,7 +7888,6 @@
               <w:jc w:val="center"/>
             </w:pPr>
             <w:r>
-              <w:lastRenderedPageBreak/>
               <w:t>1</w:t>
             </w:r>
           </w:p>
@@ -8306,6 +8333,7 @@
     <w:p/>
     <w:p>
       <w:r>
+        <w:lastRenderedPageBreak/>
         <w:t>Treinamento em pares – Semana 1 – Scarlet e Iara</w:t>
       </w:r>
     </w:p>
@@ -8317,7 +8345,6 @@
     </w:p>
     <w:p>
       <w:r>
-        <w:lastRenderedPageBreak/>
         <w:t xml:space="preserve">Pediu para eu não desanimar, pois eu tenho potencial de muito mais. </w:t>
       </w:r>
     </w:p>
@@ -8426,13 +8453,8 @@
       <w:r>
         <w:t xml:space="preserve"> </w:t>
       </w:r>
-      <w:proofErr w:type="gramStart"/>
       <w:r>
-        <w:t>Mas</w:t>
-      </w:r>
-      <w:proofErr w:type="gramEnd"/>
-      <w:r>
-        <w:t xml:space="preserve"> é realmente sincero, eu também tive uma semana bem difícil e acabei não sabendo superar tão bem nos primeiros dias, mas </w:t>
+        <w:t xml:space="preserve">Mas é realmente sincero, eu também tive uma semana bem difícil e acabei não sabendo superar tão bem nos primeiros dias, mas </w:t>
       </w:r>
       <w:proofErr w:type="spellStart"/>
       <w:r>
@@ -8464,21 +8486,16 @@
     <w:p/>
     <w:p>
       <w:r>
-        <w:t xml:space="preserve">A Scarlet apresenta orientação ao futuro, mostra muita responsabilidade pessoal ao participar das aulas, tem mentalidade de crescimento e mostra muita persistência ao sempre que tem dúvidas perguntar até entender o conteúdo abordado, nas aulas se mostra comunicativa e nos trabalhos em grupo mostra que sabe lidar com a equipe sempre ouvindo os companheiros do </w:t>
+        <w:t xml:space="preserve">A Scarlet apresenta orientação ao futuro, mostra muita responsabilidade pessoal ao participar das aulas, tem mentalidade de crescimento e mostra muita persistência ao sempre que tem dúvidas perguntar até entender o conteúdo abordado, nas aulas se </w:t>
       </w:r>
-      <w:proofErr w:type="gramStart"/>
       <w:r>
-        <w:t>grupo ,</w:t>
-      </w:r>
-      <w:proofErr w:type="gramEnd"/>
-      <w:r>
-        <w:t xml:space="preserve"> é proativa e tem atenção aos detalhes.</w:t>
+        <w:lastRenderedPageBreak/>
+        <w:t>mostra comunicativa e nos trabalhos em grupo mostra que sabe lidar com a equipe sempre ouvindo os companheiros do grupo , é proativa e tem atenção aos detalhes.</w:t>
       </w:r>
     </w:p>
     <w:p/>
     <w:p>
       <w:r>
-        <w:lastRenderedPageBreak/>
         <w:t xml:space="preserve">Treinamento em pares – Semana 6 – Scarlet e </w:t>
       </w:r>
       <w:proofErr w:type="spellStart"/>
@@ -8493,6 +8510,29 @@
     <w:p>
       <w:r>
         <w:t>Você vem participando das aulas, tirando suas dúvidas e isso é muito importante para o seu crescimento. Notei também que sua comunicação é boa. Sua persistência vem sendo extraordinária, notei isso durante essa semana. Espero poder te ajudar no que precisar e continue com essa mentalidade de crescimento.</w:t>
+      </w:r>
+    </w:p>
+    <w:p/>
+    <w:p>
+      <w:r>
+        <w:t>Treinamento em pares – Semana 7 – Scarlet e Richard</w:t>
+      </w:r>
+    </w:p>
+    <w:p>
+      <w:r>
+        <w:t>essa semana você participou bastante das aulas e tenho percebido que você ajuda os companheir</w:t>
+      </w:r>
+      <w:r>
+        <w:t>o</w:t>
+      </w:r>
+      <w:r>
+        <w:t>s de sala e está sempre disponível para contato, sendo que isso é um ótimo exemplo de trabalho em equipe, apenas aconselho a continuar a ser ess</w:t>
+      </w:r>
+      <w:r>
+        <w:t>a</w:t>
+      </w:r>
+      <w:r>
+        <w:t xml:space="preserve"> excelente profissional.</w:t>
       </w:r>
     </w:p>
     <w:sectPr>

</xml_diff>

<commit_message>
Atividades em pares S9
</commit_message>
<xml_diff>
--- a/Collaborative Reflection Document - Scarlet.docx
+++ b/Collaborative Reflection Document - Scarlet.docx
@@ -2247,139 +2247,163 @@
               <w:spacing w:line="240" w:lineRule="auto"/>
               <w:jc w:val="center"/>
             </w:pPr>
-          </w:p>
-        </w:tc>
-        <w:tc>
-          <w:tcPr>
-            <w:tcW w:w="1440" w:type="dxa"/>
-            <w:tcMar>
-              <w:top w:w="100" w:type="dxa"/>
-              <w:left w:w="100" w:type="dxa"/>
-              <w:bottom w:w="100" w:type="dxa"/>
-              <w:right w:w="100" w:type="dxa"/>
-            </w:tcMar>
-            <w:vAlign w:val="center"/>
-          </w:tcPr>
-          <w:p>
-            <w:pPr>
-              <w:widowControl w:val="0"/>
-              <w:spacing w:line="240" w:lineRule="auto"/>
-              <w:jc w:val="center"/>
-            </w:pPr>
-          </w:p>
-        </w:tc>
-        <w:tc>
-          <w:tcPr>
-            <w:tcW w:w="1440" w:type="dxa"/>
-            <w:tcMar>
-              <w:top w:w="100" w:type="dxa"/>
-              <w:left w:w="100" w:type="dxa"/>
-              <w:bottom w:w="100" w:type="dxa"/>
-              <w:right w:w="100" w:type="dxa"/>
-            </w:tcMar>
-            <w:vAlign w:val="center"/>
-          </w:tcPr>
-          <w:p>
-            <w:pPr>
-              <w:widowControl w:val="0"/>
-              <w:spacing w:line="240" w:lineRule="auto"/>
-              <w:jc w:val="center"/>
-            </w:pPr>
-          </w:p>
-        </w:tc>
-        <w:tc>
-          <w:tcPr>
-            <w:tcW w:w="1440" w:type="dxa"/>
-            <w:tcMar>
-              <w:top w:w="100" w:type="dxa"/>
-              <w:left w:w="100" w:type="dxa"/>
-              <w:bottom w:w="100" w:type="dxa"/>
-              <w:right w:w="100" w:type="dxa"/>
-            </w:tcMar>
-            <w:vAlign w:val="center"/>
-          </w:tcPr>
-          <w:p>
-            <w:pPr>
-              <w:widowControl w:val="0"/>
-              <w:spacing w:line="240" w:lineRule="auto"/>
-              <w:jc w:val="center"/>
-            </w:pPr>
-          </w:p>
-        </w:tc>
-        <w:tc>
-          <w:tcPr>
-            <w:tcW w:w="1440" w:type="dxa"/>
-            <w:tcMar>
-              <w:top w:w="100" w:type="dxa"/>
-              <w:left w:w="100" w:type="dxa"/>
-              <w:bottom w:w="100" w:type="dxa"/>
-              <w:right w:w="100" w:type="dxa"/>
-            </w:tcMar>
-            <w:vAlign w:val="center"/>
-          </w:tcPr>
-          <w:p>
-            <w:pPr>
-              <w:widowControl w:val="0"/>
-              <w:spacing w:line="240" w:lineRule="auto"/>
-              <w:jc w:val="center"/>
-            </w:pPr>
-          </w:p>
-        </w:tc>
-        <w:tc>
-          <w:tcPr>
-            <w:tcW w:w="1440" w:type="dxa"/>
-            <w:tcMar>
-              <w:top w:w="100" w:type="dxa"/>
-              <w:left w:w="100" w:type="dxa"/>
-              <w:bottom w:w="100" w:type="dxa"/>
-              <w:right w:w="100" w:type="dxa"/>
-            </w:tcMar>
-            <w:vAlign w:val="center"/>
-          </w:tcPr>
-          <w:p>
-            <w:pPr>
-              <w:widowControl w:val="0"/>
-              <w:spacing w:line="240" w:lineRule="auto"/>
-              <w:jc w:val="center"/>
-            </w:pPr>
-          </w:p>
-        </w:tc>
-        <w:tc>
-          <w:tcPr>
-            <w:tcW w:w="1440" w:type="dxa"/>
-            <w:tcMar>
-              <w:top w:w="100" w:type="dxa"/>
-              <w:left w:w="100" w:type="dxa"/>
-              <w:bottom w:w="100" w:type="dxa"/>
-              <w:right w:w="100" w:type="dxa"/>
-            </w:tcMar>
-            <w:vAlign w:val="center"/>
-          </w:tcPr>
-          <w:p>
-            <w:pPr>
-              <w:widowControl w:val="0"/>
-              <w:spacing w:line="240" w:lineRule="auto"/>
-              <w:jc w:val="center"/>
-            </w:pPr>
-          </w:p>
-        </w:tc>
-        <w:tc>
-          <w:tcPr>
-            <w:tcW w:w="1440" w:type="dxa"/>
-            <w:tcMar>
-              <w:top w:w="100" w:type="dxa"/>
-              <w:left w:w="100" w:type="dxa"/>
-              <w:bottom w:w="100" w:type="dxa"/>
-              <w:right w:w="100" w:type="dxa"/>
-            </w:tcMar>
-            <w:vAlign w:val="center"/>
-          </w:tcPr>
-          <w:p>
-            <w:pPr>
-              <w:widowControl w:val="0"/>
-              <w:spacing w:line="240" w:lineRule="auto"/>
-              <w:jc w:val="center"/>
-            </w:pPr>
+            <w:r>
+              <w:t>3</w:t>
+            </w:r>
+          </w:p>
+        </w:tc>
+        <w:tc>
+          <w:tcPr>
+            <w:tcW w:w="1440" w:type="dxa"/>
+            <w:tcMar>
+              <w:top w:w="100" w:type="dxa"/>
+              <w:left w:w="100" w:type="dxa"/>
+              <w:bottom w:w="100" w:type="dxa"/>
+              <w:right w:w="100" w:type="dxa"/>
+            </w:tcMar>
+            <w:vAlign w:val="center"/>
+          </w:tcPr>
+          <w:p>
+            <w:pPr>
+              <w:widowControl w:val="0"/>
+              <w:spacing w:line="240" w:lineRule="auto"/>
+              <w:jc w:val="center"/>
+            </w:pPr>
+            <w:r>
+              <w:t>3</w:t>
+            </w:r>
+          </w:p>
+        </w:tc>
+        <w:tc>
+          <w:tcPr>
+            <w:tcW w:w="1440" w:type="dxa"/>
+            <w:tcMar>
+              <w:top w:w="100" w:type="dxa"/>
+              <w:left w:w="100" w:type="dxa"/>
+              <w:bottom w:w="100" w:type="dxa"/>
+              <w:right w:w="100" w:type="dxa"/>
+            </w:tcMar>
+            <w:vAlign w:val="center"/>
+          </w:tcPr>
+          <w:p>
+            <w:pPr>
+              <w:widowControl w:val="0"/>
+              <w:spacing w:line="240" w:lineRule="auto"/>
+              <w:jc w:val="center"/>
+            </w:pPr>
+            <w:r>
+              <w:t>3</w:t>
+            </w:r>
+          </w:p>
+        </w:tc>
+        <w:tc>
+          <w:tcPr>
+            <w:tcW w:w="1440" w:type="dxa"/>
+            <w:tcMar>
+              <w:top w:w="100" w:type="dxa"/>
+              <w:left w:w="100" w:type="dxa"/>
+              <w:bottom w:w="100" w:type="dxa"/>
+              <w:right w:w="100" w:type="dxa"/>
+            </w:tcMar>
+            <w:vAlign w:val="center"/>
+          </w:tcPr>
+          <w:p>
+            <w:pPr>
+              <w:widowControl w:val="0"/>
+              <w:spacing w:line="240" w:lineRule="auto"/>
+              <w:jc w:val="center"/>
+            </w:pPr>
+            <w:r>
+              <w:t>3</w:t>
+            </w:r>
+          </w:p>
+        </w:tc>
+        <w:tc>
+          <w:tcPr>
+            <w:tcW w:w="1440" w:type="dxa"/>
+            <w:tcMar>
+              <w:top w:w="100" w:type="dxa"/>
+              <w:left w:w="100" w:type="dxa"/>
+              <w:bottom w:w="100" w:type="dxa"/>
+              <w:right w:w="100" w:type="dxa"/>
+            </w:tcMar>
+            <w:vAlign w:val="center"/>
+          </w:tcPr>
+          <w:p>
+            <w:pPr>
+              <w:widowControl w:val="0"/>
+              <w:spacing w:line="240" w:lineRule="auto"/>
+              <w:jc w:val="center"/>
+            </w:pPr>
+            <w:r>
+              <w:t>3</w:t>
+            </w:r>
+          </w:p>
+        </w:tc>
+        <w:tc>
+          <w:tcPr>
+            <w:tcW w:w="1440" w:type="dxa"/>
+            <w:tcMar>
+              <w:top w:w="100" w:type="dxa"/>
+              <w:left w:w="100" w:type="dxa"/>
+              <w:bottom w:w="100" w:type="dxa"/>
+              <w:right w:w="100" w:type="dxa"/>
+            </w:tcMar>
+            <w:vAlign w:val="center"/>
+          </w:tcPr>
+          <w:p>
+            <w:pPr>
+              <w:widowControl w:val="0"/>
+              <w:spacing w:line="240" w:lineRule="auto"/>
+              <w:jc w:val="center"/>
+            </w:pPr>
+            <w:r>
+              <w:t>3</w:t>
+            </w:r>
+          </w:p>
+        </w:tc>
+        <w:tc>
+          <w:tcPr>
+            <w:tcW w:w="1440" w:type="dxa"/>
+            <w:tcMar>
+              <w:top w:w="100" w:type="dxa"/>
+              <w:left w:w="100" w:type="dxa"/>
+              <w:bottom w:w="100" w:type="dxa"/>
+              <w:right w:w="100" w:type="dxa"/>
+            </w:tcMar>
+            <w:vAlign w:val="center"/>
+          </w:tcPr>
+          <w:p>
+            <w:pPr>
+              <w:widowControl w:val="0"/>
+              <w:spacing w:line="240" w:lineRule="auto"/>
+              <w:jc w:val="center"/>
+            </w:pPr>
+            <w:r>
+              <w:t>3</w:t>
+            </w:r>
+          </w:p>
+        </w:tc>
+        <w:tc>
+          <w:tcPr>
+            <w:tcW w:w="1440" w:type="dxa"/>
+            <w:tcMar>
+              <w:top w:w="100" w:type="dxa"/>
+              <w:left w:w="100" w:type="dxa"/>
+              <w:bottom w:w="100" w:type="dxa"/>
+              <w:right w:w="100" w:type="dxa"/>
+            </w:tcMar>
+            <w:vAlign w:val="center"/>
+          </w:tcPr>
+          <w:p>
+            <w:pPr>
+              <w:widowControl w:val="0"/>
+              <w:spacing w:line="240" w:lineRule="auto"/>
+              <w:jc w:val="center"/>
+            </w:pPr>
+            <w:r>
+              <w:t>3</w:t>
+            </w:r>
           </w:p>
         </w:tc>
       </w:tr>
@@ -3147,7 +3171,23 @@
           <w:sz w:val="20"/>
           <w:szCs w:val="20"/>
         </w:rPr>
-        <w:t>A cada 2 semanas, seu instrutor fornecerá pontuações e feedback para aprimoramento utilizando a rubrica Scorecard da Generation. Reveja sua pontuações individualmente e identifique semelhanças ou diferenças entre os dois conjuntos de pontuações.</w:t>
+        <w:t xml:space="preserve">A cada 2 semanas, seu instrutor fornecerá pontuações e feedback para aprimoramento utilizando a rubrica Scorecard da Generation. Reveja </w:t>
+      </w:r>
+      <w:proofErr w:type="gramStart"/>
+      <w:r>
+        <w:rPr>
+          <w:sz w:val="20"/>
+          <w:szCs w:val="20"/>
+        </w:rPr>
+        <w:t>sua pontuações</w:t>
+      </w:r>
+      <w:proofErr w:type="gramEnd"/>
+      <w:r>
+        <w:rPr>
+          <w:sz w:val="20"/>
+          <w:szCs w:val="20"/>
+        </w:rPr>
+        <w:t xml:space="preserve"> individualmente e identifique semelhanças ou diferenças entre os dois conjuntos de pontuações.</w:t>
       </w:r>
     </w:p>
     <w:p>
@@ -6362,7 +6402,21 @@
                 <w:bCs/>
               </w:rPr>
               <w:lastRenderedPageBreak/>
-              <w:t>Ainda não tive acesso, não sei se estou indo bem na visão do instrutor, mais estou me esforçando.</w:t>
+              <w:t xml:space="preserve">Ainda não tive acesso, não sei se estou indo bem na visão do instrutor, </w:t>
+            </w:r>
+            <w:proofErr w:type="gramStart"/>
+            <w:r>
+              <w:rPr>
+                <w:bCs/>
+              </w:rPr>
+              <w:t>mais</w:t>
+            </w:r>
+            <w:proofErr w:type="gramEnd"/>
+            <w:r>
+              <w:rPr>
+                <w:bCs/>
+              </w:rPr>
+              <w:t xml:space="preserve"> estou me esforçando.</w:t>
             </w:r>
           </w:p>
           <w:p>
@@ -7257,26 +7311,26 @@
           <w:p>
             <w:pPr>
               <w:rPr>
-                <w:b/>
-              </w:rPr>
-            </w:pPr>
-            <w:r>
-              <w:rPr>
-                <w:b/>
+                <w:bCs/>
+              </w:rPr>
+            </w:pPr>
+            <w:r>
+              <w:rPr>
+                <w:bCs/>
               </w:rPr>
               <w:t xml:space="preserve">Essa semana eu decaí bastante, confesso </w:t>
             </w:r>
             <w:proofErr w:type="spellStart"/>
             <w:r>
               <w:rPr>
-                <w:b/>
+                <w:bCs/>
               </w:rPr>
               <w:t>qe</w:t>
             </w:r>
             <w:proofErr w:type="spellEnd"/>
             <w:r>
               <w:rPr>
-                <w:b/>
+                <w:bCs/>
               </w:rPr>
               <w:t xml:space="preserve"> fiquei bem desmotivada, e cheguei a duvidar da minha capacidade</w:t>
             </w:r>
@@ -7285,6 +7339,9 @@
             <w:pPr>
               <w:widowControl w:val="0"/>
               <w:spacing w:line="240" w:lineRule="auto"/>
+              <w:rPr>
+                <w:bCs/>
+              </w:rPr>
             </w:pPr>
           </w:p>
           <w:p>
@@ -7490,6 +7547,19 @@
           <w:p>
             <w:pPr>
               <w:rPr>
+                <w:bCs/>
+              </w:rPr>
+            </w:pPr>
+            <w:r>
+              <w:rPr>
+                <w:bCs/>
+              </w:rPr>
+              <w:t xml:space="preserve">Acredito que estamos alinhados, em relação ao meu aprendizado e desenvolvimento. </w:t>
+            </w:r>
+          </w:p>
+          <w:p>
+            <w:pPr>
+              <w:rPr>
                 <w:b/>
               </w:rPr>
             </w:pPr>
@@ -7646,9 +7716,15 @@
             <w:pPr>
               <w:spacing w:line="240" w:lineRule="auto"/>
               <w:rPr>
-                <w:b/>
-              </w:rPr>
-            </w:pPr>
+                <w:bCs/>
+              </w:rPr>
+            </w:pPr>
+            <w:r>
+              <w:rPr>
+                <w:bCs/>
+              </w:rPr>
+              <w:t>Persistência e atenção aos detalhes.</w:t>
+            </w:r>
           </w:p>
         </w:tc>
       </w:tr>
@@ -8424,7 +8500,17 @@
     </w:tbl>
     <w:p/>
     <w:p>
+      <w:pPr>
+        <w:rPr>
+          <w:b/>
+          <w:bCs/>
+        </w:rPr>
+      </w:pPr>
       <w:r>
+        <w:rPr>
+          <w:b/>
+          <w:bCs/>
+        </w:rPr>
         <w:t>Treinamento em pares – Semana 1 – Scarlet e Iara</w:t>
       </w:r>
     </w:p>
@@ -8441,7 +8527,17 @@
     </w:p>
     <w:p/>
     <w:p>
+      <w:pPr>
+        <w:rPr>
+          <w:b/>
+          <w:bCs/>
+        </w:rPr>
+      </w:pPr>
       <w:r>
+        <w:rPr>
+          <w:b/>
+          <w:bCs/>
+        </w:rPr>
         <w:t xml:space="preserve">Treinamento em pares – Semana 2 – Scarlet e Patrick </w:t>
       </w:r>
     </w:p>
@@ -8462,11 +8558,25 @@
     </w:p>
     <w:p/>
     <w:p>
+      <w:pPr>
+        <w:rPr>
+          <w:b/>
+          <w:bCs/>
+        </w:rPr>
+      </w:pPr>
       <w:r>
+        <w:rPr>
+          <w:b/>
+          <w:bCs/>
+        </w:rPr>
         <w:t xml:space="preserve">Treinamento em pares – Semana 3 – Scarlet e </w:t>
       </w:r>
       <w:proofErr w:type="spellStart"/>
       <w:r>
+        <w:rPr>
+          <w:b/>
+          <w:bCs/>
+        </w:rPr>
         <w:t>Ethelyn</w:t>
       </w:r>
       <w:proofErr w:type="spellEnd"/>
@@ -8484,7 +8594,17 @@
     </w:p>
     <w:p/>
     <w:p>
+      <w:pPr>
+        <w:rPr>
+          <w:b/>
+          <w:bCs/>
+        </w:rPr>
+      </w:pPr>
       <w:r>
+        <w:rPr>
+          <w:b/>
+          <w:bCs/>
+        </w:rPr>
         <w:t xml:space="preserve">Treinamento em Pares – Semana 4 – Scarlet e Nívea </w:t>
       </w:r>
     </w:p>
@@ -8544,8 +8664,17 @@
       <w:r>
         <w:t xml:space="preserve"> </w:t>
       </w:r>
+      <w:proofErr w:type="gramStart"/>
       <w:r>
-        <w:t xml:space="preserve">Mas é realmente sincero, eu também tive uma semana bem difícil e acabei não sabendo superar tão bem nos primeiros dias, mas </w:t>
+        <w:t>Mas</w:t>
+      </w:r>
+      <w:proofErr w:type="gramEnd"/>
+      <w:r>
+        <w:t xml:space="preserve"> é realmente sincero, eu também </w:t>
+      </w:r>
+      <w:r>
+        <w:lastRenderedPageBreak/>
+        <w:t xml:space="preserve">tive uma semana bem difícil e acabei não sabendo superar tão bem nos primeiros dias, mas </w:t>
       </w:r>
       <w:proofErr w:type="spellStart"/>
       <w:r>
@@ -8570,28 +8699,63 @@
     </w:p>
     <w:p/>
     <w:p>
+      <w:pPr>
+        <w:rPr>
+          <w:b/>
+          <w:bCs/>
+        </w:rPr>
+      </w:pPr>
       <w:r>
-        <w:lastRenderedPageBreak/>
+        <w:rPr>
+          <w:b/>
+          <w:bCs/>
+        </w:rPr>
         <w:t>Treinamento em pares – Semana 5 – Scarlet e Raquel</w:t>
       </w:r>
     </w:p>
     <w:p/>
     <w:p>
       <w:r>
-        <w:t>A Scarlet apresenta orientação ao futuro, mostra muita responsabilidade pessoal ao participar das aulas, tem mentalidade de crescimento e mostra muita persistência ao sempre que tem dúvidas perguntar até entender o conteúdo abordado, nas aulas se mostra comunicativa e nos trabalhos em grupo mostra que sabe lidar com a equipe sempre ouvindo os companheiros do grupo , é proativa e tem atenção aos detalhes.</w:t>
+        <w:t xml:space="preserve">A Scarlet apresenta orientação ao futuro, mostra muita responsabilidade pessoal ao participar das aulas, tem mentalidade de crescimento e mostra muita persistência ao sempre que tem dúvidas perguntar até entender o conteúdo abordado, nas aulas se mostra comunicativa e nos trabalhos em grupo mostra que sabe lidar com a equipe sempre ouvindo os companheiros do </w:t>
+      </w:r>
+      <w:proofErr w:type="gramStart"/>
+      <w:r>
+        <w:t>grupo ,</w:t>
+      </w:r>
+      <w:proofErr w:type="gramEnd"/>
+      <w:r>
+        <w:t xml:space="preserve"> é proativa e tem atenção aos detalhes.</w:t>
       </w:r>
     </w:p>
     <w:p/>
     <w:p>
+      <w:pPr>
+        <w:rPr>
+          <w:b/>
+          <w:bCs/>
+        </w:rPr>
+      </w:pPr>
       <w:r>
+        <w:rPr>
+          <w:b/>
+          <w:bCs/>
+        </w:rPr>
         <w:t xml:space="preserve">Treinamento em pares – Semana 6 – Scarlet e </w:t>
       </w:r>
       <w:proofErr w:type="spellStart"/>
       <w:r>
+        <w:rPr>
+          <w:b/>
+          <w:bCs/>
+        </w:rPr>
         <w:t>Angela</w:t>
       </w:r>
       <w:proofErr w:type="spellEnd"/>
       <w:r>
+        <w:rPr>
+          <w:b/>
+          <w:bCs/>
+        </w:rPr>
         <w:t xml:space="preserve"> </w:t>
       </w:r>
     </w:p>
@@ -8602,7 +8766,17 @@
     </w:p>
     <w:p/>
     <w:p>
+      <w:pPr>
+        <w:rPr>
+          <w:b/>
+          <w:bCs/>
+        </w:rPr>
+      </w:pPr>
       <w:r>
+        <w:rPr>
+          <w:b/>
+          <w:bCs/>
+        </w:rPr>
         <w:t>Treinamento em pares – Semana 7 – Scarlet e Richard</w:t>
       </w:r>
     </w:p>
@@ -8625,38 +8799,81 @@
     </w:p>
     <w:p/>
     <w:p>
+      <w:pPr>
+        <w:rPr>
+          <w:b/>
+          <w:bCs/>
+        </w:rPr>
+      </w:pPr>
       <w:r>
-        <w:t xml:space="preserve">Treinamento em pares – Semana </w:t>
-      </w:r>
-      <w:r>
-        <w:t>8</w:t>
-      </w:r>
-      <w:r>
-        <w:t xml:space="preserve"> – Scarlet e </w:t>
+        <w:rPr>
+          <w:b/>
+          <w:bCs/>
+        </w:rPr>
+        <w:t xml:space="preserve">Treinamento em pares – Semana 8 – Scarlet e </w:t>
       </w:r>
       <w:proofErr w:type="spellStart"/>
       <w:r>
+        <w:rPr>
+          <w:b/>
+          <w:bCs/>
+        </w:rPr>
         <w:t>Ethelyn</w:t>
       </w:r>
       <w:proofErr w:type="spellEnd"/>
     </w:p>
     <w:p>
       <w:r>
-        <w:t xml:space="preserve">faz algum tempo que não temos contato direto por esse motivo não sei ao certo como esta seu desempenho e seu aprendizado, percebi que você traz poucas </w:t>
+        <w:t xml:space="preserve">faz algum tempo que não temos contato direto por esse motivo não sei ao certo como esta seu desempenho e seu aprendizado, percebi que você traz poucas dúvidas durante </w:t>
       </w:r>
       <w:r>
-        <w:t>dúvidas</w:t>
+        <w:t>as webs</w:t>
       </w:r>
       <w:r>
-        <w:t xml:space="preserve"> durante as </w:t>
+        <w:t xml:space="preserve"> aulas, acredito no seu potencial e espero que esteja aprendendo muito, apesar de estudar muito não esqueça de descansar e sempre que precisar pode entrar em contato comigo.</w:t>
+      </w:r>
+    </w:p>
+    <w:p/>
+    <w:p>
+      <w:pPr>
+        <w:rPr>
+          <w:b/>
+          <w:bCs/>
+        </w:rPr>
+      </w:pPr>
+      <w:r>
+        <w:rPr>
+          <w:b/>
+          <w:bCs/>
+        </w:rPr>
+        <w:t xml:space="preserve">Treinamento em pares – Semana </w:t>
       </w:r>
       <w:r>
-        <w:t>web aulas</w:t>
+        <w:rPr>
+          <w:b/>
+          <w:bCs/>
+        </w:rPr>
+        <w:t>9</w:t>
       </w:r>
       <w:r>
-        <w:t>, acredito no seu potencial e espero que esteja aprendendo muito, apesar de estudar muito não esqueça de descansar e sempre que precisar pode entrar em contato comigo.</w:t>
+        <w:rPr>
+          <w:b/>
+          <w:bCs/>
+        </w:rPr>
+        <w:t xml:space="preserve"> – Scarlet e Richard</w:t>
       </w:r>
     </w:p>
+    <w:p>
+      <w:r>
+        <w:t xml:space="preserve">Nesta semana, percebi que você sempre tenta solucionar as adversidades, demonstrando assim mentalidade de crescimento e orientação ao futuro. Ao trabalhar junto com você no projeto, sua BSM de trabalho em equipe contribuiu com o desenvolvimento do trabalho, você sempre ouve as sugestões de cada pessoa e faz com que as pessoas participem e contribuam nas atividades. Concluindo, continue sendo essa pessoa ótima e estou muito feliz com todo seu desenvolvimento ao longo do </w:t>
+      </w:r>
+      <w:proofErr w:type="spellStart"/>
+      <w:r>
+        <w:t>bootcamp</w:t>
+      </w:r>
+      <w:proofErr w:type="spellEnd"/>
+    </w:p>
+    <w:p/>
     <w:sectPr>
       <w:headerReference w:type="default" r:id="rId7"/>
       <w:footerReference w:type="default" r:id="rId8"/>

</xml_diff>

<commit_message>
Atividade em pares S12
</commit_message>
<xml_diff>
--- a/Collaborative Reflection Document - Scarlet.docx
+++ b/Collaborative Reflection Document - Scarlet.docx
@@ -2903,6 +2903,9 @@
               <w:spacing w:line="240" w:lineRule="auto"/>
               <w:jc w:val="center"/>
             </w:pPr>
+            <w:r>
+              <w:t>4</w:t>
+            </w:r>
           </w:p>
         </w:tc>
         <w:tc>
@@ -2923,6 +2926,9 @@
               <w:spacing w:line="240" w:lineRule="auto"/>
               <w:jc w:val="center"/>
             </w:pPr>
+            <w:r>
+              <w:t>4</w:t>
+            </w:r>
           </w:p>
         </w:tc>
         <w:tc>
@@ -2943,6 +2949,9 @@
               <w:spacing w:line="240" w:lineRule="auto"/>
               <w:jc w:val="center"/>
             </w:pPr>
+            <w:r>
+              <w:t>4</w:t>
+            </w:r>
           </w:p>
         </w:tc>
         <w:tc>
@@ -2963,6 +2972,9 @@
               <w:spacing w:line="240" w:lineRule="auto"/>
               <w:jc w:val="center"/>
             </w:pPr>
+            <w:r>
+              <w:t>4</w:t>
+            </w:r>
           </w:p>
         </w:tc>
         <w:tc>
@@ -2983,6 +2995,9 @@
               <w:spacing w:line="240" w:lineRule="auto"/>
               <w:jc w:val="center"/>
             </w:pPr>
+            <w:r>
+              <w:t>4</w:t>
+            </w:r>
           </w:p>
         </w:tc>
         <w:tc>
@@ -3003,6 +3018,9 @@
               <w:spacing w:line="240" w:lineRule="auto"/>
               <w:jc w:val="center"/>
             </w:pPr>
+            <w:r>
+              <w:t>4</w:t>
+            </w:r>
           </w:p>
         </w:tc>
         <w:tc>
@@ -3023,6 +3041,9 @@
               <w:spacing w:line="240" w:lineRule="auto"/>
               <w:jc w:val="center"/>
             </w:pPr>
+            <w:r>
+              <w:t>4</w:t>
+            </w:r>
           </w:p>
         </w:tc>
         <w:tc>
@@ -3043,6 +3064,9 @@
               <w:spacing w:line="240" w:lineRule="auto"/>
               <w:jc w:val="center"/>
             </w:pPr>
+            <w:r>
+              <w:t>4</w:t>
+            </w:r>
           </w:p>
         </w:tc>
       </w:tr>
@@ -8475,6 +8499,28 @@
           <w:p>
             <w:pPr>
               <w:rPr>
+                <w:bCs/>
+              </w:rPr>
+            </w:pPr>
+            <w:proofErr w:type="gramStart"/>
+            <w:r>
+              <w:rPr>
+                <w:bCs/>
+              </w:rPr>
+              <w:lastRenderedPageBreak/>
+              <w:t>Meu ponte forte</w:t>
+            </w:r>
+            <w:proofErr w:type="gramEnd"/>
+            <w:r>
+              <w:rPr>
+                <w:bCs/>
+              </w:rPr>
+              <w:t xml:space="preserve"> é a persistência, por não ter desistido e ter ido até o fim.</w:t>
+            </w:r>
+          </w:p>
+          <w:p>
+            <w:pPr>
+              <w:rPr>
                 <w:b/>
               </w:rPr>
             </w:pPr>
@@ -8541,6 +8587,9 @@
               <w:widowControl w:val="0"/>
               <w:spacing w:line="240" w:lineRule="auto"/>
             </w:pPr>
+            <w:r>
+              <w:t>Consegui trabalhar na minha atenção aos detalhes.</w:t>
+            </w:r>
           </w:p>
           <w:p>
             <w:pPr>
@@ -8595,6 +8644,26 @@
                 <w:b/>
               </w:rPr>
               <w:t>Qual habilidade você mais almeja aperfeiçoar fora do âmbito da Generation? Como pretende aperfeiçoá-la?</w:t>
+            </w:r>
+          </w:p>
+          <w:p>
+            <w:pPr>
+              <w:rPr>
+                <w:b/>
+              </w:rPr>
+            </w:pPr>
+          </w:p>
+          <w:p>
+            <w:pPr>
+              <w:rPr>
+                <w:bCs/>
+              </w:rPr>
+            </w:pPr>
+            <w:r>
+              <w:rPr>
+                <w:bCs/>
+              </w:rPr>
+              <w:t>Quero trabalhar mais e mais a atenção aos detalhes e a persistência.</w:t>
             </w:r>
           </w:p>
           <w:p>
@@ -8729,7 +8798,6 @@
     <w:p/>
     <w:p>
       <w:r>
-        <w:lastRenderedPageBreak/>
         <w:t xml:space="preserve">de verdade eu te admiro muito, você representa a real imagem de uma mulher forte e lutadora pra mim, todas as vezes que </w:t>
       </w:r>
       <w:proofErr w:type="spellStart"/>
@@ -8939,6 +9007,7 @@
     </w:p>
     <w:p>
       <w:r>
+        <w:lastRenderedPageBreak/>
         <w:t xml:space="preserve">faz algum tempo que não temos contato direto por esse motivo não sei ao certo como esta seu desempenho e seu aprendizado, percebi que você traz poucas dúvidas durante </w:t>
       </w:r>
       <w:r>
@@ -8966,7 +9035,6 @@
     </w:p>
     <w:p>
       <w:r>
-        <w:lastRenderedPageBreak/>
         <w:t xml:space="preserve">Nesta semana, percebi que você sempre tenta solucionar as adversidades, demonstrando assim mentalidade de crescimento e orientação ao futuro. Ao trabalhar junto com você no projeto, sua BSM de trabalho em equipe contribuiu com o desenvolvimento do trabalho, você sempre ouve as sugestões de cada pessoa e faz com que as pessoas participem e contribuam nas atividades. Concluindo, continue sendo essa pessoa ótima e estou muito feliz com todo seu desenvolvimento ao longo do </w:t>
       </w:r>
       <w:r>
@@ -9065,6 +9133,49 @@
         <w:t>.</w:t>
       </w:r>
     </w:p>
+    <w:p/>
+    <w:p>
+      <w:pPr>
+        <w:rPr>
+          <w:b/>
+          <w:bCs/>
+        </w:rPr>
+      </w:pPr>
+      <w:r>
+        <w:rPr>
+          <w:b/>
+          <w:bCs/>
+        </w:rPr>
+        <w:t xml:space="preserve">Treinamento em pares – Semana </w:t>
+      </w:r>
+      <w:r>
+        <w:rPr>
+          <w:b/>
+          <w:bCs/>
+        </w:rPr>
+        <w:t>12</w:t>
+      </w:r>
+      <w:r>
+        <w:rPr>
+          <w:b/>
+          <w:bCs/>
+        </w:rPr>
+        <w:t xml:space="preserve"> – Scarlet e </w:t>
+      </w:r>
+      <w:r>
+        <w:rPr>
+          <w:b/>
+          <w:bCs/>
+        </w:rPr>
+        <w:t>Daniela</w:t>
+      </w:r>
+    </w:p>
+    <w:p>
+      <w:r>
+        <w:t>Scarlet, admiro a sua determinação e esforço, conhecendo um pouco da sua história de vida sei o quanto você batalhou e isso foi crucial para moldar a mulher que você é hoje. Continue com seu jeito alegre mesmo diante das dificuldades, seu sorriso é contagiante! Desejo que você alcance todos os objetivos porque você é merecedora.</w:t>
+      </w:r>
+    </w:p>
+    <w:p/>
     <w:p>
       <w:pPr>
         <w:rPr>
@@ -11238,28 +11349,28 @@
 </file>
 
 <file path=customXml/item1.xml><?xml version="1.0" encoding="utf-8"?>
-<b:Sources xmlns:b="http://schemas.openxmlformats.org/officeDocument/2006/bibliography" xmlns="http://schemas.openxmlformats.org/officeDocument/2006/bibliography" SelectedStyle="\APASixthEditionOfficeOnline.xsl" StyleName="APA" Version="6"/>
-</file>
-
-<file path=customXml/item2.xml><?xml version="1.0" encoding="utf-8"?>
 <go:gDocsCustomXmlDataStorage xmlns:go="http://customooxmlschemas.google.com/" xmlns:r="http://schemas.openxmlformats.org/officeDocument/2006/relationships">
   <go:docsCustomData xmlns:go="http://customooxmlschemas.google.com/" roundtripDataSignature="AMtx7miZSIR94KowZRaJRFZ4NJexORcPeg==">AMUW2mWPTDETFNZJWvFNzP0kPGiOG0Z/ncA4avlpdn00Ubtce89Nd2KEdMe2sMMPyud2IFVGXpEYG8AYtSut+8uETHaPRSuHn68UZgOArat2e60F1B2XUok=</go:docsCustomData>
 </go:gDocsCustomXmlDataStorage>
 </file>
 
-<file path=customXml/itemProps1.xml><?xml version="1.0" encoding="utf-8"?>
-<ds:datastoreItem xmlns:ds="http://schemas.openxmlformats.org/officeDocument/2006/customXml" ds:itemID="{F33380DE-8354-40B8-8E2D-377933431DD8}">
-  <ds:schemaRefs>
-    <ds:schemaRef ds:uri="http://schemas.openxmlformats.org/officeDocument/2006/bibliography"/>
-  </ds:schemaRefs>
-</ds:datastoreItem>
+<file path=customXml/item2.xml><?xml version="1.0" encoding="utf-8"?>
+<b:Sources xmlns:b="http://schemas.openxmlformats.org/officeDocument/2006/bibliography" xmlns="http://schemas.openxmlformats.org/officeDocument/2006/bibliography" SelectedStyle="\APASixthEditionOfficeOnline.xsl" StyleName="APA" Version="6"/>
 </file>
 
-<file path=customXml/itemProps2.xml><?xml version="1.0" encoding="utf-8"?>
+<file path=customXml/itemProps1.xml><?xml version="1.0" encoding="utf-8"?>
 <ds:datastoreItem xmlns:ds="http://schemas.openxmlformats.org/officeDocument/2006/customXml" ds:itemID="{11111111-1234-1234-1234-123412341234}">
   <ds:schemaRefs>
     <ds:schemaRef ds:uri="http://customooxmlschemas.google.com/"/>
     <ds:schemaRef ds:uri="http://schemas.openxmlformats.org/officeDocument/2006/relationships"/>
   </ds:schemaRefs>
 </ds:datastoreItem>
+</file>
+
+<file path=customXml/itemProps2.xml><?xml version="1.0" encoding="utf-8"?>
+<ds:datastoreItem xmlns:ds="http://schemas.openxmlformats.org/officeDocument/2006/customXml" ds:itemID="{F33380DE-8354-40B8-8E2D-377933431DD8}">
+  <ds:schemaRefs>
+    <ds:schemaRef ds:uri="http://schemas.openxmlformats.org/officeDocument/2006/bibliography"/>
+  </ds:schemaRefs>
+</ds:datastoreItem>
 </file>
</xml_diff>